<commit_message>
Update Assessment 2 formatting (6).docx
</commit_message>
<xml_diff>
--- a/Assessment 2 formatting (6).docx
+++ b/Assessment 2 formatting (6).docx
@@ -9183,22 +9183,6 @@
     </w:p>
     <w:p>
       <w:pPr>
-        <w:jc w:val="both"/>
-        <w:rPr>
-          <w:lang w:eastAsia="en-AU"/>
-        </w:rPr>
-      </w:pPr>
-    </w:p>
-    <w:p>
-      <w:pPr>
-        <w:jc w:val="both"/>
-        <w:rPr>
-          <w:lang w:eastAsia="en-AU"/>
-        </w:rPr>
-      </w:pPr>
-    </w:p>
-    <w:p>
-      <w:pPr>
         <w:pStyle w:val="Heading1"/>
         <w:jc w:val="both"/>
         <w:rPr>
@@ -9213,6 +9197,7 @@
           <w:szCs w:val="32"/>
           <w:lang w:eastAsia="en-AU"/>
         </w:rPr>
+        <w:lastRenderedPageBreak/>
         <w:t>IT Work</w:t>
       </w:r>
     </w:p>
@@ -9358,7 +9343,6 @@
           <w:szCs w:val="26"/>
           <w:u w:val="single"/>
         </w:rPr>
-        <w:lastRenderedPageBreak/>
         <w:drawing>
           <wp:anchor distT="0" distB="0" distL="114300" distR="114300" simplePos="0" relativeHeight="251664384" behindDoc="1" locked="0" layoutInCell="1" allowOverlap="1" wp14:anchorId="3110FECB" wp14:editId="17FA3993">
             <wp:simplePos x="0" y="0"/>
@@ -9458,6 +9442,7 @@
           <w:sz w:val="32"/>
           <w:szCs w:val="32"/>
         </w:rPr>
+        <w:lastRenderedPageBreak/>
         <w:t>IT Technologies</w:t>
       </w:r>
     </w:p>
@@ -9688,7 +9673,6 @@
           <w:sz w:val="22"/>
           <w:szCs w:val="22"/>
         </w:rPr>
-        <w:lastRenderedPageBreak/>
         <w:t xml:space="preserve">Over the past two decades, the cloud computing model has </w:t>
       </w:r>
       <w:proofErr w:type="gramStart"/>
@@ -9809,6 +9793,7 @@
           <w:sz w:val="22"/>
           <w:szCs w:val="22"/>
         </w:rPr>
+        <w:lastRenderedPageBreak/>
         <w:t>Entertainment for watching Netflix or YouTube, use Spotify to stream your music, or play games online, you are using the cloud.</w:t>
       </w:r>
     </w:p>
@@ -10093,7 +10078,6 @@
           <w:sz w:val="22"/>
           <w:szCs w:val="22"/>
         </w:rPr>
-        <w:lastRenderedPageBreak/>
         <w:t xml:space="preserve">Cyber security is important because smartphones, computers and the internet are now such a fundamental part of modern life, that is </w:t>
       </w:r>
       <w:proofErr w:type="gramStart"/>
@@ -10242,6 +10226,7 @@
           <w:szCs w:val="22"/>
           <w:u w:val="single"/>
         </w:rPr>
+        <w:lastRenderedPageBreak/>
         <w:t>How will this affect you?</w:t>
       </w:r>
     </w:p>
@@ -10523,7 +10508,6 @@
           <w:szCs w:val="22"/>
           <w:u w:val="single"/>
         </w:rPr>
-        <w:lastRenderedPageBreak/>
         <w:t>What is the likely impact?</w:t>
       </w:r>
       <w:bookmarkEnd w:id="0"/>
@@ -10620,7 +10604,17 @@
           <w:szCs w:val="22"/>
           <w:lang w:eastAsia="en-AU"/>
         </w:rPr>
-        <w:t>considering the fact that</w:t>
+        <w:t xml:space="preserve">considering </w:t>
+      </w:r>
+      <w:r>
+        <w:rPr>
+          <w:rFonts w:cstheme="minorHAnsi"/>
+          <w:sz w:val="22"/>
+          <w:szCs w:val="22"/>
+          <w:lang w:eastAsia="en-AU"/>
+        </w:rPr>
+        <w:lastRenderedPageBreak/>
+        <w:t>the fact that</w:t>
       </w:r>
       <w:proofErr w:type="gramEnd"/>
       <w:r>
@@ -10838,16 +10832,7 @@
           <w:sz w:val="22"/>
           <w:szCs w:val="22"/>
         </w:rPr>
-        <w:t xml:space="preserve">Chatbots have become highly imperative for businesses to gain recognition in today’s competitive market.  Brands can connect with their clients and interact with them in a personal way via chatbots.  </w:t>
-      </w:r>
-      <w:r>
-        <w:rPr>
-          <w:rFonts w:asciiTheme="minorHAnsi" w:hAnsiTheme="minorHAnsi" w:cstheme="minorHAnsi"/>
-          <w:sz w:val="22"/>
-          <w:szCs w:val="22"/>
-        </w:rPr>
-        <w:lastRenderedPageBreak/>
-        <w:t xml:space="preserve">With the potential of chatbots to provide customer service like </w:t>
+        <w:t xml:space="preserve">Chatbots have become highly imperative for businesses to gain recognition in today’s competitive market.  Brands can connect with their clients and interact with them in a personal way via chatbots.  With the potential of chatbots to provide customer service like </w:t>
       </w:r>
       <w:proofErr w:type="gramStart"/>
       <w:r>
@@ -10948,6 +10933,7 @@
           <w:sz w:val="32"/>
           <w:szCs w:val="32"/>
         </w:rPr>
+        <w:lastRenderedPageBreak/>
         <w:t>Project ideas</w:t>
       </w:r>
     </w:p>
@@ -11095,16 +11081,7 @@
           <w:sz w:val="22"/>
           <w:szCs w:val="22"/>
         </w:rPr>
-        <w:t xml:space="preserve">A chatline where users can interact with other individuals who may also feel isolated due to a positive test or who are struggling with their symptoms or lack thereof. People will be able to chat to others in the same or similar situation as themselves, either as themselves or anonymously if they so choose. Hopefully, this chat system will allow users to talk about their experiences and </w:t>
-      </w:r>
-      <w:r>
-        <w:rPr>
-          <w:rFonts w:asciiTheme="minorHAnsi" w:hAnsiTheme="minorHAnsi" w:cstheme="minorHAnsi"/>
-          <w:sz w:val="22"/>
-          <w:szCs w:val="22"/>
-        </w:rPr>
-        <w:lastRenderedPageBreak/>
-        <w:t xml:space="preserve">troubles associated with COVID-19 and find people that are in similar situations to them to help each other feel supported and less isolated. This section will also allow for notifications to be turned on if a user wishes to know when another user has replied to them. </w:t>
+        <w:t xml:space="preserve">A chatline where users can interact with other individuals who may also feel isolated due to a positive test or who are struggling with their symptoms or lack thereof. People will be able to chat to others in the same or similar situation as themselves, either as themselves or anonymously if they so choose. Hopefully, this chat system will allow users to talk about their experiences and troubles associated with COVID-19 and find people that are in similar situations to them to help each other feel supported and less isolated. This section will also allow for notifications to be turned on if a user wishes to know when another user has replied to them. </w:t>
       </w:r>
     </w:p>
     <w:p>
@@ -11198,6 +11175,7 @@
           <w:szCs w:val="26"/>
           <w:u w:val="single"/>
         </w:rPr>
+        <w:lastRenderedPageBreak/>
         <w:t>Tools, Skills and Technologies Required</w:t>
       </w:r>
     </w:p>
@@ -11430,7 +11408,6 @@
           <w:sz w:val="22"/>
           <w:szCs w:val="22"/>
         </w:rPr>
-        <w:lastRenderedPageBreak/>
         <w:drawing>
           <wp:anchor distT="0" distB="0" distL="114300" distR="114300" simplePos="0" relativeHeight="251668480" behindDoc="1" locked="0" layoutInCell="1" allowOverlap="1" wp14:anchorId="1E0E31B0" wp14:editId="50E59727">
             <wp:simplePos x="0" y="0"/>
@@ -11671,6 +11648,7 @@
           <w:sz w:val="32"/>
           <w:szCs w:val="32"/>
         </w:rPr>
+        <w:lastRenderedPageBreak/>
         <w:t>group reflection</w:t>
       </w:r>
     </w:p>
@@ -11779,7 +11757,6 @@
           <w:sz w:val="22"/>
           <w:szCs w:val="22"/>
         </w:rPr>
-        <w:lastRenderedPageBreak/>
         <w:t>The one thing that has been learned about groups is so much gets done and at a quicker pace when all team members are on the same page and as it was stated before the fact that not everybody has the same skill set or the same skill level it means that someone in the team is bound to have a skill similar or what is required for the task.</w:t>
       </w:r>
     </w:p>
@@ -12209,16 +12186,6 @@
           <w:lang w:eastAsia="en-AU"/>
         </w:rPr>
         <w:br/>
-      </w:r>
-      <w:r>
-        <w:rPr>
-          <w:rFonts w:cstheme="minorHAnsi"/>
-          <w:color w:val="000000"/>
-          <w:sz w:val="22"/>
-          <w:szCs w:val="22"/>
-          <w:lang w:eastAsia="en-AU"/>
-        </w:rPr>
-        <w:lastRenderedPageBreak/>
         <w:t xml:space="preserve">In summary – I personally believe that Group 19 was very proactive and each member took initiative to get this assignment completed – Some have done more work than others but this was not due to lack of contributions, rather than time constraints and other members being over eager – Which is always a fantastic problem to have in a group assignment! I am </w:t>
       </w:r>
       <w:proofErr w:type="gramStart"/>
@@ -12812,7 +12779,6 @@
           <w:sz w:val="22"/>
           <w:szCs w:val="22"/>
         </w:rPr>
-        <w:lastRenderedPageBreak/>
         <w:t>Our group (Energetic Imperials) started off very well with excellent communication early in the assessment stage. This was done using a WhatsApp group and enabled us to all communicate amongst our busy lives. We all got to know each other and viewed each other’s online profile from assessment one which was extremely helpful. From here we did well to determine where each other’s strengths and weaknesses where and delegated tasks accordingly. Overall, I think we worked very well as a team and this was due to our good communication.</w:t>
       </w:r>
     </w:p>
@@ -12924,7 +12890,16 @@
           <w:sz w:val="22"/>
           <w:szCs w:val="22"/>
         </w:rPr>
-        <w:t xml:space="preserve"> been a week, and everyone is amazing and supportive we all chip in and everyone tackles the parts they excel in making the team shine bright. The team acts as one and when not sure about something we put our heads together and problem solve the solution together and if someone knows the solution they walk the person through it and in the end we end up getting through in. The great thing about this team is that everyone has a field they are great at be it Rob with his motivation and leadership to Chloe and Caroline with their report skills. There is a quote I think suites this team </w:t>
+        <w:t xml:space="preserve"> been a week, and everyone is amazing and supportive we all chip in and everyone tackles the parts they excel in making the team shine bright. The team acts as one and when not sure about something we put our heads together and problem solve the solution together and if someone knows the solution they walk the person through it and in the end we end up getting through in. The great thing about this team is that everyone has a field they are great at be it Rob with his motivation and leadership to </w:t>
+      </w:r>
+      <w:r>
+        <w:rPr>
+          <w:rFonts w:asciiTheme="minorHAnsi" w:hAnsiTheme="minorHAnsi" w:cstheme="minorHAnsi"/>
+          <w:sz w:val="22"/>
+          <w:szCs w:val="22"/>
+        </w:rPr>
+        <w:lastRenderedPageBreak/>
+        <w:t xml:space="preserve">Chloe and Caroline with their report skills. There is a quote I think suites this team </w:t>
       </w:r>
       <w:r>
         <w:rPr>
@@ -13352,6 +13327,7 @@
           <w:szCs w:val="26"/>
           <w:u w:val="single"/>
         </w:rPr>
+        <w:lastRenderedPageBreak/>
         <w:t>References</w:t>
       </w:r>
     </w:p>

</xml_diff>